<commit_message>
Update last part about graphicx
</commit_message>
<xml_diff>
--- a/PresentazionePOLDIGdiscorso.docx
+++ b/PresentazionePOLDIGdiscorso.docx
@@ -374,7 +374,21 @@
           <w:sz w:val="24"/>
           <w:szCs w:val="24"/>
         </w:rPr>
-        <w:t xml:space="preserve">) e  considerando il </w:t>
+        <w:t>)</w:t>
+      </w:r>
+      <w:r>
+        <w:rPr>
+          <w:sz w:val="24"/>
+          <w:szCs w:val="24"/>
+        </w:rPr>
+        <w:t xml:space="preserve">, </w:t>
+      </w:r>
+      <w:r>
+        <w:rPr>
+          <w:sz w:val="24"/>
+          <w:szCs w:val="24"/>
+        </w:rPr>
+        <w:t xml:space="preserve">considerando il </w:t>
       </w:r>
       <w:r>
         <w:rPr>
@@ -1385,7 +1399,21 @@
           <w:sz w:val="24"/>
           <w:szCs w:val="24"/>
         </w:rPr>
-        <w:t>, così che, siano creati canali mediatici alternativi in ​​grado di intercettare la rabbia popolare.</w:t>
+        <w:t xml:space="preserve">, così che, </w:t>
+      </w:r>
+      <w:r>
+        <w:rPr>
+          <w:sz w:val="24"/>
+          <w:szCs w:val="24"/>
+        </w:rPr>
+        <w:t>vengano</w:t>
+      </w:r>
+      <w:r>
+        <w:rPr>
+          <w:sz w:val="24"/>
+          <w:szCs w:val="24"/>
+        </w:rPr>
+        <w:t xml:space="preserve"> creati canali mediatici alternativi in ​​grado di intercettare la rabbia popolare.</w:t>
       </w:r>
     </w:p>
     <w:p>
@@ -2668,7 +2696,24 @@
           <w:sz w:val="24"/>
           <w:szCs w:val="24"/>
         </w:rPr>
-        <w:t xml:space="preserve"> che vengono consumate dalla popolazione europea e americana. </w:t>
+        <w:t xml:space="preserve"> che vengono consumate dalla popolazione europea e americana</w:t>
+      </w:r>
+      <w:r>
+        <w:rPr>
+          <w:sz w:val="24"/>
+          <w:szCs w:val="24"/>
+        </w:rPr>
+        <w:t xml:space="preserve">. Su questo lasciamo una domanda: </w:t>
+      </w:r>
+      <w:r>
+        <w:rPr>
+          <w:b/>
+          <w:bCs/>
+          <w:color w:val="FF0000"/>
+          <w:sz w:val="24"/>
+          <w:szCs w:val="24"/>
+        </w:rPr>
+        <w:t>“Secondo voi a cosa potrebbe essere dovuto questo calo di tutti i media?”.</w:t>
       </w:r>
     </w:p>
     <w:p>

</xml_diff>